<commit_message>
"Updated Dokumentation.docx with additional information: Beruf, Ausbildungsbetrieb, and project structure."
</commit_message>
<xml_diff>
--- a/Dokumente/Dokumentation.docx
+++ b/Dokumente/Dokumentation.docx
@@ -179,6 +179,92 @@
               <w:szCs w:val="28"/>
             </w:rPr>
             <w:tab/>
+          </w:r>
+          <w:r>
+            <w:rPr>
+              <w:rFonts w:ascii="Arial" w:hAnsi="Arial" w:cs="Arial"/>
+              <w:color w:val="4472C4" w:themeColor="accent1"/>
+              <w:sz w:val="28"/>
+              <w:szCs w:val="28"/>
+            </w:rPr>
+            <w:t>Beruf</w:t>
+          </w:r>
+          <w:r>
+            <w:rPr>
+              <w:rFonts w:ascii="Arial" w:hAnsi="Arial" w:cs="Arial"/>
+              <w:color w:val="4472C4" w:themeColor="accent1"/>
+              <w:sz w:val="28"/>
+              <w:szCs w:val="28"/>
+            </w:rPr>
+            <w:tab/>
+          </w:r>
+        </w:p>
+        <w:p>
+          <w:pPr>
+            <w:pStyle w:val="KeinLeerraum"/>
+            <w:jc w:val="center"/>
+            <w:rPr>
+              <w:rFonts w:ascii="Arial" w:eastAsiaTheme="minorHAnsi" w:hAnsi="Arial" w:cs="Arial"/>
+              <w:color w:val="000000" w:themeColor="text1"/>
+              <w:sz w:val="24"/>
+              <w:lang w:eastAsia="en-US"/>
+            </w:rPr>
+          </w:pPr>
+          <w:r>
+            <w:rPr>
+              <w:rFonts w:ascii="Arial" w:eastAsiaTheme="minorHAnsi" w:hAnsi="Arial" w:cs="Arial"/>
+              <w:color w:val="000000" w:themeColor="text1"/>
+              <w:sz w:val="24"/>
+              <w:lang w:eastAsia="en-US"/>
+            </w:rPr>
+            <w:t>Fachinformatiker Anwendungsentwicklung</w:t>
+          </w:r>
+        </w:p>
+        <w:p>
+          <w:pPr>
+            <w:pStyle w:val="KeinLeerraum"/>
+            <w:tabs>
+              <w:tab w:val="center" w:pos="4536"/>
+              <w:tab w:val="left" w:pos="7455"/>
+            </w:tabs>
+            <w:rPr>
+              <w:rFonts w:ascii="Arial" w:hAnsi="Arial" w:cs="Arial"/>
+              <w:color w:val="4472C4" w:themeColor="accent1"/>
+              <w:sz w:val="28"/>
+              <w:szCs w:val="28"/>
+            </w:rPr>
+          </w:pPr>
+        </w:p>
+        <w:p>
+          <w:pPr>
+            <w:pStyle w:val="KeinLeerraum"/>
+            <w:tabs>
+              <w:tab w:val="center" w:pos="4536"/>
+              <w:tab w:val="left" w:pos="7455"/>
+            </w:tabs>
+            <w:rPr>
+              <w:rFonts w:ascii="Arial" w:hAnsi="Arial" w:cs="Arial"/>
+              <w:color w:val="4472C4" w:themeColor="accent1"/>
+              <w:sz w:val="28"/>
+              <w:szCs w:val="28"/>
+            </w:rPr>
+          </w:pPr>
+          <w:r>
+            <w:rPr>
+              <w:rFonts w:ascii="Arial" w:hAnsi="Arial" w:cs="Arial"/>
+              <w:color w:val="4472C4" w:themeColor="accent1"/>
+              <w:sz w:val="28"/>
+              <w:szCs w:val="28"/>
+            </w:rPr>
+            <w:tab/>
+          </w:r>
+          <w:r>
+            <w:rPr>
+              <w:rFonts w:ascii="Arial" w:hAnsi="Arial" w:cs="Arial"/>
+              <w:color w:val="4472C4" w:themeColor="accent1"/>
+              <w:sz w:val="28"/>
+              <w:szCs w:val="28"/>
+            </w:rPr>
             <w:t xml:space="preserve">Thema </w:t>
           </w:r>
         </w:p>
@@ -244,6 +330,71 @@
               <w:szCs w:val="28"/>
             </w:rPr>
             <w:tab/>
+            <w:t>Ausbildungsbetrieb</w:t>
+          </w:r>
+        </w:p>
+        <w:p>
+          <w:pPr>
+            <w:jc w:val="center"/>
+            <w:rPr>
+              <w:rFonts w:cs="Arial"/>
+              <w:lang w:val="en-US"/>
+            </w:rPr>
+          </w:pPr>
+          <w:r>
+            <w:rPr>
+              <w:rFonts w:cs="Arial"/>
+              <w:lang w:val="en-US"/>
+            </w:rPr>
+            <w:t>Theodor-Schäfer-</w:t>
+          </w:r>
+          <w:proofErr w:type="spellStart"/>
+          <w:r>
+            <w:rPr>
+              <w:rFonts w:cs="Arial"/>
+              <w:lang w:val="en-US"/>
+            </w:rPr>
+            <w:t>Berufsbildungswerk</w:t>
+          </w:r>
+          <w:proofErr w:type="spellEnd"/>
+        </w:p>
+        <w:p>
+          <w:pPr>
+            <w:pStyle w:val="KeinLeerraum"/>
+            <w:tabs>
+              <w:tab w:val="center" w:pos="4536"/>
+              <w:tab w:val="left" w:pos="7455"/>
+            </w:tabs>
+            <w:rPr>
+              <w:rFonts w:ascii="Arial" w:hAnsi="Arial" w:cs="Arial"/>
+              <w:color w:val="4472C4" w:themeColor="accent1"/>
+              <w:sz w:val="28"/>
+              <w:szCs w:val="28"/>
+            </w:rPr>
+          </w:pPr>
+        </w:p>
+        <w:p>
+          <w:pPr>
+            <w:pStyle w:val="KeinLeerraum"/>
+            <w:tabs>
+              <w:tab w:val="center" w:pos="4536"/>
+              <w:tab w:val="left" w:pos="7455"/>
+            </w:tabs>
+            <w:rPr>
+              <w:rFonts w:ascii="Arial" w:hAnsi="Arial" w:cs="Arial"/>
+              <w:color w:val="4472C4" w:themeColor="accent1"/>
+              <w:sz w:val="28"/>
+              <w:szCs w:val="28"/>
+            </w:rPr>
+          </w:pPr>
+          <w:r>
+            <w:rPr>
+              <w:rFonts w:ascii="Arial" w:hAnsi="Arial" w:cs="Arial"/>
+              <w:color w:val="4472C4" w:themeColor="accent1"/>
+              <w:sz w:val="28"/>
+              <w:szCs w:val="28"/>
+            </w:rPr>
+            <w:tab/>
             <w:t>Projektzeitraum</w:t>
           </w:r>
         </w:p>
@@ -295,7 +446,6 @@
             </w:rPr>
             <w:br/>
           </w:r>
-          <w:proofErr w:type="gramStart"/>
           <w:r>
             <w:rPr>
               <w:rFonts w:ascii="Arial" w:hAnsi="Arial" w:cs="Arial"/>
@@ -306,7 +456,6 @@
             <w:tab/>
             <w:t>..</w:t>
           </w:r>
-          <w:proofErr w:type="gramEnd"/>
           <w:r>
             <w:rPr>
               <w:rFonts w:ascii="Arial" w:hAnsi="Arial" w:cs="Arial"/>
@@ -315,50 +464,6 @@
               <w:szCs w:val="28"/>
             </w:rPr>
             <w:br/>
-          </w:r>
-          <w:r>
-            <w:rPr>
-              <w:rFonts w:ascii="Arial" w:hAnsi="Arial" w:cs="Arial"/>
-              <w:color w:val="4472C4" w:themeColor="accent1"/>
-              <w:sz w:val="28"/>
-              <w:szCs w:val="28"/>
-            </w:rPr>
-            <w:br/>
-          </w:r>
-          <w:r>
-            <w:rPr>
-              <w:rFonts w:ascii="Arial" w:hAnsi="Arial" w:cs="Arial"/>
-              <w:color w:val="4472C4" w:themeColor="accent1"/>
-              <w:sz w:val="28"/>
-              <w:szCs w:val="28"/>
-            </w:rPr>
-            <w:tab/>
-            <w:t>Datum</w:t>
-          </w:r>
-        </w:p>
-        <w:p>
-          <w:pPr>
-            <w:pStyle w:val="KeinLeerraum"/>
-            <w:tabs>
-              <w:tab w:val="center" w:pos="4536"/>
-              <w:tab w:val="left" w:pos="7455"/>
-            </w:tabs>
-            <w:rPr>
-              <w:rFonts w:ascii="Arial" w:hAnsi="Arial" w:cs="Arial"/>
-              <w:color w:val="4472C4" w:themeColor="accent1"/>
-              <w:sz w:val="28"/>
-              <w:szCs w:val="28"/>
-            </w:rPr>
-          </w:pPr>
-          <w:r>
-            <w:rPr>
-              <w:rFonts w:ascii="Arial" w:hAnsi="Arial" w:cs="Arial"/>
-              <w:color w:val="4472C4" w:themeColor="accent1"/>
-              <w:sz w:val="28"/>
-              <w:szCs w:val="28"/>
-            </w:rPr>
-            <w:tab/>
-            <w:t>…</w:t>
           </w:r>
         </w:p>
         <w:p>
@@ -921,7 +1026,64 @@
       </w:r>
       <w:bookmarkEnd w:id="0"/>
     </w:p>
-    <w:p/>
+    <w:p>
+      <w:pPr>
+        <w:pStyle w:val="berschrift2"/>
+      </w:pPr>
+      <w:r>
+        <w:tab/>
+        <w:t>Projektbeschreibung</w:t>
+      </w:r>
+    </w:p>
+    <w:p>
+      <w:pPr>
+        <w:pStyle w:val="berschrift2"/>
+      </w:pPr>
+      <w:r>
+        <w:tab/>
+      </w:r>
+      <w:r>
+        <w:t>Projektumfeld</w:t>
+      </w:r>
+    </w:p>
+    <w:p>
+      <w:pPr>
+        <w:pStyle w:val="berschrift1"/>
+      </w:pPr>
+      <w:r>
+        <w:t>Analyse</w:t>
+      </w:r>
+    </w:p>
+    <w:p>
+      <w:r>
+        <w:tab/>
+        <w:t>…</w:t>
+      </w:r>
+    </w:p>
+    <w:p>
+      <w:pPr>
+        <w:pStyle w:val="berschrift1"/>
+      </w:pPr>
+      <w:r>
+        <w:t>Design</w:t>
+      </w:r>
+    </w:p>
+    <w:p>
+      <w:pPr>
+        <w:pStyle w:val="berschrift1"/>
+      </w:pPr>
+      <w:r>
+        <w:t>Implementierung</w:t>
+      </w:r>
+    </w:p>
+    <w:p>
+      <w:pPr>
+        <w:pStyle w:val="berschrift1"/>
+      </w:pPr>
+      <w:r>
+        <w:t xml:space="preserve">Quellen </w:t>
+      </w:r>
+    </w:p>
     <w:sectPr>
       <w:pgSz w:w="11906" w:h="16838"/>
       <w:pgMar w:top="1417" w:right="1417" w:bottom="1134" w:left="1417" w:header="708" w:footer="708" w:gutter="0"/>
@@ -1354,6 +1516,28 @@
       <w:szCs w:val="32"/>
     </w:rPr>
   </w:style>
+  <w:style w:type="paragraph" w:styleId="berschrift2">
+    <w:name w:val="heading 2"/>
+    <w:basedOn w:val="Standard"/>
+    <w:next w:val="Standard"/>
+    <w:link w:val="berschrift2Zchn"/>
+    <w:uiPriority w:val="9"/>
+    <w:unhideWhenUsed/>
+    <w:qFormat/>
+    <w:rsid w:val="00DD6ACD"/>
+    <w:pPr>
+      <w:keepNext/>
+      <w:keepLines/>
+      <w:spacing w:before="40" w:after="0"/>
+      <w:outlineLvl w:val="1"/>
+    </w:pPr>
+    <w:rPr>
+      <w:rFonts w:asciiTheme="majorHAnsi" w:eastAsiaTheme="majorEastAsia" w:hAnsiTheme="majorHAnsi" w:cstheme="majorBidi"/>
+      <w:color w:val="2F5496" w:themeColor="accent1" w:themeShade="BF"/>
+      <w:sz w:val="26"/>
+      <w:szCs w:val="26"/>
+    </w:rPr>
+  </w:style>
   <w:style w:type="character" w:default="1" w:styleId="Absatz-Standardschriftart">
     <w:name w:val="Default Paragraph Font"/>
     <w:uiPriority w:val="1"/>
@@ -1459,6 +1643,19 @@
       <w:u w:val="single"/>
     </w:rPr>
   </w:style>
+  <w:style w:type="character" w:customStyle="1" w:styleId="berschrift2Zchn">
+    <w:name w:val="Überschrift 2 Zchn"/>
+    <w:basedOn w:val="Absatz-Standardschriftart"/>
+    <w:link w:val="berschrift2"/>
+    <w:uiPriority w:val="9"/>
+    <w:rsid w:val="00DD6ACD"/>
+    <w:rPr>
+      <w:rFonts w:asciiTheme="majorHAnsi" w:eastAsiaTheme="majorEastAsia" w:hAnsiTheme="majorHAnsi" w:cstheme="majorBidi"/>
+      <w:color w:val="2F5496" w:themeColor="accent1" w:themeShade="BF"/>
+      <w:sz w:val="26"/>
+      <w:szCs w:val="26"/>
+    </w:rPr>
+  </w:style>
 </w:styles>
 </file>
 
@@ -1552,7 +1749,7 @@
   </w:compat>
   <w:rsids>
     <w:rsidRoot w:val="00FF09C9"/>
-    <w:rsid w:val="009C61C8"/>
+    <w:rsid w:val="0072022A"/>
     <w:rsid w:val="00FF09C9"/>
   </w:rsids>
   <m:mathPr>

</xml_diff>